<commit_message>
Add efop last jelentes
</commit_message>
<xml_diff>
--- a/efop/tej_minta_EFOP_Erzsike_Nagy_Andras_4.docx
+++ b/efop/tej_minta_EFOP_Erzsike_Nagy_Andras_4.docx
@@ -260,19 +260,19 @@
         <w:tblStyle w:val="Rcsostblzat"/>
         <w:tblW w:w="9322" w:type="dxa"/>
         <w:jc w:val="left"/>
-        <w:tblInd w:w="-5" w:type="dxa"/>
+        <w:tblInd w:w="-10" w:type="dxa"/>
         <w:tblCellMar>
           <w:top w:w="0" w:type="dxa"/>
-          <w:left w:w="103" w:type="dxa"/>
+          <w:left w:w="98" w:type="dxa"/>
           <w:bottom w:w="0" w:type="dxa"/>
           <w:right w:w="108" w:type="dxa"/>
         </w:tblCellMar>
         <w:tblLook w:val="04a0" w:noVBand="1" w:noHBand="0" w:lastColumn="0" w:firstColumn="1" w:lastRow="0" w:firstRow="1"/>
       </w:tblPr>
       <w:tblGrid>
-        <w:gridCol w:w="1666"/>
+        <w:gridCol w:w="1665"/>
         <w:gridCol w:w="4819"/>
-        <w:gridCol w:w="2"/>
+        <w:gridCol w:w="3"/>
         <w:gridCol w:w="2835"/>
       </w:tblGrid>
       <w:tr>
@@ -286,7 +286,7 @@
             <w:tcBorders/>
             <w:shd w:fill="auto" w:val="clear"/>
             <w:tcMar>
-              <w:left w:w="103" w:type="dxa"/>
+              <w:left w:w="98" w:type="dxa"/>
             </w:tcMar>
             <w:vAlign w:val="bottom"/>
           </w:tcPr>
@@ -317,7 +317,7 @@
             <w:tcBorders/>
             <w:shd w:fill="auto" w:val="clear"/>
             <w:tcMar>
-              <w:left w:w="103" w:type="dxa"/>
+              <w:left w:w="98" w:type="dxa"/>
             </w:tcMar>
             <w:vAlign w:val="bottom"/>
           </w:tcPr>
@@ -349,11 +349,11 @@
         </w:trPr>
         <w:tc>
           <w:tcPr>
-            <w:tcW w:w="1666" w:type="dxa"/>
+            <w:tcW w:w="1665" w:type="dxa"/>
             <w:tcBorders/>
             <w:shd w:fill="auto" w:val="clear"/>
             <w:tcMar>
-              <w:left w:w="103" w:type="dxa"/>
+              <w:left w:w="98" w:type="dxa"/>
             </w:tcMar>
           </w:tcPr>
           <w:p>
@@ -393,7 +393,7 @@
             <w:tcBorders/>
             <w:shd w:fill="auto" w:val="clear"/>
             <w:tcMar>
-              <w:left w:w="103" w:type="dxa"/>
+              <w:left w:w="98" w:type="dxa"/>
             </w:tcMar>
           </w:tcPr>
           <w:p>
@@ -438,12 +438,12 @@
         </w:tc>
         <w:tc>
           <w:tcPr>
-            <w:tcW w:w="2837" w:type="dxa"/>
+            <w:tcW w:w="2838" w:type="dxa"/>
             <w:gridSpan w:val="2"/>
             <w:tcBorders/>
             <w:shd w:fill="auto" w:val="clear"/>
             <w:tcMar>
-              <w:left w:w="103" w:type="dxa"/>
+              <w:left w:w="98" w:type="dxa"/>
             </w:tcMar>
           </w:tcPr>
           <w:p>
@@ -473,11 +473,11 @@
         </w:trPr>
         <w:tc>
           <w:tcPr>
-            <w:tcW w:w="1666" w:type="dxa"/>
+            <w:tcW w:w="1665" w:type="dxa"/>
             <w:tcBorders/>
             <w:shd w:fill="auto" w:val="clear"/>
             <w:tcMar>
-              <w:left w:w="103" w:type="dxa"/>
+              <w:left w:w="98" w:type="dxa"/>
             </w:tcMar>
           </w:tcPr>
           <w:p>
@@ -506,7 +506,7 @@
             <w:tcBorders/>
             <w:shd w:fill="auto" w:val="clear"/>
             <w:tcMar>
-              <w:left w:w="103" w:type="dxa"/>
+              <w:left w:w="98" w:type="dxa"/>
             </w:tcMar>
           </w:tcPr>
           <w:p>
@@ -531,12 +531,12 @@
         </w:tc>
         <w:tc>
           <w:tcPr>
-            <w:tcW w:w="2837" w:type="dxa"/>
+            <w:tcW w:w="2838" w:type="dxa"/>
             <w:gridSpan w:val="2"/>
             <w:tcBorders/>
             <w:shd w:fill="auto" w:val="clear"/>
             <w:tcMar>
-              <w:left w:w="103" w:type="dxa"/>
+              <w:left w:w="98" w:type="dxa"/>
             </w:tcMar>
           </w:tcPr>
           <w:p>
@@ -565,11 +565,11 @@
         </w:trPr>
         <w:tc>
           <w:tcPr>
-            <w:tcW w:w="1666" w:type="dxa"/>
+            <w:tcW w:w="1665" w:type="dxa"/>
             <w:tcBorders/>
             <w:shd w:fill="auto" w:val="clear"/>
             <w:tcMar>
-              <w:left w:w="103" w:type="dxa"/>
+              <w:left w:w="98" w:type="dxa"/>
             </w:tcMar>
           </w:tcPr>
           <w:p>
@@ -598,7 +598,7 @@
             <w:tcBorders/>
             <w:shd w:fill="auto" w:val="clear"/>
             <w:tcMar>
-              <w:left w:w="103" w:type="dxa"/>
+              <w:left w:w="98" w:type="dxa"/>
             </w:tcMar>
           </w:tcPr>
           <w:p>
@@ -623,12 +623,12 @@
         </w:tc>
         <w:tc>
           <w:tcPr>
-            <w:tcW w:w="2837" w:type="dxa"/>
+            <w:tcW w:w="2838" w:type="dxa"/>
             <w:gridSpan w:val="2"/>
             <w:tcBorders/>
             <w:shd w:fill="auto" w:val="clear"/>
             <w:tcMar>
-              <w:left w:w="103" w:type="dxa"/>
+              <w:left w:w="98" w:type="dxa"/>
             </w:tcMar>
           </w:tcPr>
           <w:p>
@@ -657,11 +657,11 @@
         </w:trPr>
         <w:tc>
           <w:tcPr>
-            <w:tcW w:w="1666" w:type="dxa"/>
+            <w:tcW w:w="1665" w:type="dxa"/>
             <w:tcBorders/>
             <w:shd w:fill="auto" w:val="clear"/>
             <w:tcMar>
-              <w:left w:w="103" w:type="dxa"/>
+              <w:left w:w="98" w:type="dxa"/>
             </w:tcMar>
           </w:tcPr>
           <w:p>
@@ -690,7 +690,7 @@
             <w:tcBorders/>
             <w:shd w:fill="auto" w:val="clear"/>
             <w:tcMar>
-              <w:left w:w="103" w:type="dxa"/>
+              <w:left w:w="98" w:type="dxa"/>
             </w:tcMar>
           </w:tcPr>
           <w:p>
@@ -715,12 +715,12 @@
         </w:tc>
         <w:tc>
           <w:tcPr>
-            <w:tcW w:w="2837" w:type="dxa"/>
+            <w:tcW w:w="2838" w:type="dxa"/>
             <w:gridSpan w:val="2"/>
             <w:tcBorders/>
             <w:shd w:fill="auto" w:val="clear"/>
             <w:tcMar>
-              <w:left w:w="103" w:type="dxa"/>
+              <w:left w:w="98" w:type="dxa"/>
             </w:tcMar>
           </w:tcPr>
           <w:p>
@@ -749,11 +749,11 @@
         </w:trPr>
         <w:tc>
           <w:tcPr>
-            <w:tcW w:w="1666" w:type="dxa"/>
+            <w:tcW w:w="1665" w:type="dxa"/>
             <w:tcBorders/>
             <w:shd w:fill="auto" w:val="clear"/>
             <w:tcMar>
-              <w:left w:w="103" w:type="dxa"/>
+              <w:left w:w="98" w:type="dxa"/>
             </w:tcMar>
           </w:tcPr>
           <w:p>
@@ -782,7 +782,7 @@
             <w:tcBorders/>
             <w:shd w:fill="auto" w:val="clear"/>
             <w:tcMar>
-              <w:left w:w="103" w:type="dxa"/>
+              <w:left w:w="98" w:type="dxa"/>
             </w:tcMar>
           </w:tcPr>
           <w:p>
@@ -797,18 +797,18 @@
                 <w:sz w:val="20"/>
                 <w:szCs w:val="20"/>
               </w:rPr>
-              <w:t>Komponensek protoítpusának tesztelése bonyolultabb modellezési feladatokra, hibák javítása</w:t>
+              <w:t>Komponensek protoítpusának tesztelése bonyolultabb modellezési feladatokra</w:t>
             </w:r>
           </w:p>
         </w:tc>
         <w:tc>
           <w:tcPr>
-            <w:tcW w:w="2837" w:type="dxa"/>
+            <w:tcW w:w="2838" w:type="dxa"/>
             <w:gridSpan w:val="2"/>
             <w:tcBorders/>
             <w:shd w:fill="auto" w:val="clear"/>
             <w:tcMar>
-              <w:left w:w="103" w:type="dxa"/>
+              <w:left w:w="98" w:type="dxa"/>
             </w:tcMar>
           </w:tcPr>
           <w:p>
@@ -1607,7 +1607,7 @@
     <w:link w:val="SzvegtrzsChar"/>
     <w:rsid w:val="00db389c"/>
     <w:pPr>
-      <w:overflowPunct w:val="false"/>
+      <w:overflowPunct w:val="true"/>
       <w:spacing w:lineRule="auto" w:line="240" w:before="0" w:after="0"/>
       <w:jc w:val="both"/>
       <w:textAlignment w:val="baseline"/>

</xml_diff>